<commit_message>
Danhlc commit db change
change db : delete table BookingDetail; insert foreign key bookingId for Ticket Table reference to BookingTicket Table
</commit_message>
<xml_diff>
--- a/document/Strategy/strength.docx
+++ b/document/Strategy/strength.docx
@@ -126,10 +126,13 @@
       </w:r>
       <w:proofErr w:type="spellEnd"/>
       <w:r>
-        <w:t xml:space="preserve"> ticket - ticketStatus</w:t>
-      </w:r>
-      <w:bookmarkStart w:id="0" w:name="_GoBack"/>
-      <w:bookmarkEnd w:id="0"/>
+        <w:t xml:space="preserve"> ticket - </w:t>
+      </w:r>
+      <w:proofErr w:type="spellStart"/>
+      <w:r>
+        <w:t>ticketStatus</w:t>
+      </w:r>
+      <w:proofErr w:type="spellEnd"/>
     </w:p>
     <w:p>
       <w:pPr>
@@ -179,35 +182,56 @@
       </w:r>
       <w:proofErr w:type="spellStart"/>
       <w:r>
-        <w:t>chọn</w:t>
-      </w:r>
-      <w:proofErr w:type="spellEnd"/>
-      <w:r>
-        <w:t>: choosing (</w:t>
-      </w:r>
-      <w:proofErr w:type="spellStart"/>
+        <w:t>thanh</w:t>
+      </w:r>
+      <w:proofErr w:type="spellEnd"/>
+      <w:r>
+        <w:t xml:space="preserve"> </w:t>
+      </w:r>
+      <w:proofErr w:type="spellStart"/>
+      <w:r>
+        <w:t>toán</w:t>
+      </w:r>
+      <w:proofErr w:type="spellEnd"/>
+      <w:r>
+        <w:t xml:space="preserve">: </w:t>
+      </w:r>
+      <w:proofErr w:type="gramStart"/>
+      <w:r>
+        <w:t>paying(</w:t>
+      </w:r>
+      <w:proofErr w:type="spellStart"/>
+      <w:proofErr w:type="gramEnd"/>
       <w:r>
         <w:t>khi</w:t>
       </w:r>
       <w:proofErr w:type="spellEnd"/>
       <w:r>
-        <w:t xml:space="preserve"> dang </w:t>
-      </w:r>
-      <w:proofErr w:type="spellStart"/>
-      <w:r>
-        <w:t>chọn</w:t>
-      </w:r>
-      <w:proofErr w:type="spellEnd"/>
-      <w:r>
-        <w:t xml:space="preserve"> </w:t>
-      </w:r>
-      <w:proofErr w:type="spellStart"/>
-      <w:r>
-        <w:t>ghế</w:t>
-      </w:r>
-      <w:proofErr w:type="spellEnd"/>
-      <w:r>
-        <w:t xml:space="preserve">) </w:t>
+        <w:t xml:space="preserve"> </w:t>
+      </w:r>
+      <w:proofErr w:type="spellStart"/>
+      <w:r>
+        <w:t>đang</w:t>
+      </w:r>
+      <w:proofErr w:type="spellEnd"/>
+      <w:r>
+        <w:t xml:space="preserve"> </w:t>
+      </w:r>
+      <w:proofErr w:type="spellStart"/>
+      <w:r>
+        <w:t>thanh</w:t>
+      </w:r>
+      <w:proofErr w:type="spellEnd"/>
+      <w:r>
+        <w:t xml:space="preserve"> </w:t>
+      </w:r>
+      <w:proofErr w:type="spellStart"/>
+      <w:r>
+        <w:t>toán</w:t>
+      </w:r>
+      <w:proofErr w:type="spellEnd"/>
+      <w:r>
+        <w:t xml:space="preserve">, </w:t>
       </w:r>
       <w:proofErr w:type="spellStart"/>
       <w:r>
@@ -231,7 +255,13 @@
       </w:r>
       <w:proofErr w:type="spellEnd"/>
       <w:r>
-        <w:t xml:space="preserve"> -&gt; canceled</w:t>
+        <w:t xml:space="preserve"> -&gt; </w:t>
+      </w:r>
+      <w:r>
+        <w:t>available</w:t>
+      </w:r>
+      <w:r>
+        <w:t>)</w:t>
       </w:r>
     </w:p>
     <w:p>
@@ -252,80 +282,19 @@
       </w:r>
       <w:proofErr w:type="spellStart"/>
       <w:r>
-        <w:t>thanh</w:t>
-      </w:r>
-      <w:proofErr w:type="spellEnd"/>
-      <w:r>
-        <w:t xml:space="preserve"> </w:t>
-      </w:r>
-      <w:proofErr w:type="spellStart"/>
-      <w:r>
-        <w:t>toán</w:t>
-      </w:r>
-      <w:proofErr w:type="spellEnd"/>
-      <w:r>
-        <w:t xml:space="preserve">: </w:t>
-      </w:r>
-      <w:proofErr w:type="gramStart"/>
-      <w:r>
-        <w:t>paying(</w:t>
-      </w:r>
-      <w:proofErr w:type="spellStart"/>
-      <w:proofErr w:type="gramEnd"/>
-      <w:r>
-        <w:t>khi</w:t>
-      </w:r>
-      <w:proofErr w:type="spellEnd"/>
-      <w:r>
-        <w:t xml:space="preserve"> </w:t>
-      </w:r>
-      <w:proofErr w:type="spellStart"/>
-      <w:r>
-        <w:t>đang</w:t>
-      </w:r>
-      <w:proofErr w:type="spellEnd"/>
-      <w:r>
-        <w:t xml:space="preserve"> </w:t>
-      </w:r>
-      <w:proofErr w:type="spellStart"/>
-      <w:r>
-        <w:t>thanh</w:t>
-      </w:r>
-      <w:proofErr w:type="spellEnd"/>
-      <w:r>
-        <w:t xml:space="preserve"> </w:t>
-      </w:r>
-      <w:proofErr w:type="spellStart"/>
-      <w:r>
-        <w:t>toán</w:t>
-      </w:r>
-      <w:proofErr w:type="spellEnd"/>
-      <w:r>
-        <w:t xml:space="preserve">, </w:t>
-      </w:r>
-      <w:proofErr w:type="spellStart"/>
-      <w:r>
-        <w:t>hết</w:t>
-      </w:r>
-      <w:proofErr w:type="spellEnd"/>
-      <w:r>
-        <w:t xml:space="preserve"> </w:t>
-      </w:r>
-      <w:proofErr w:type="spellStart"/>
-      <w:r>
-        <w:t>thời</w:t>
-      </w:r>
-      <w:proofErr w:type="spellEnd"/>
-      <w:r>
-        <w:t xml:space="preserve"> </w:t>
-      </w:r>
-      <w:proofErr w:type="spellStart"/>
-      <w:r>
-        <w:t>gian</w:t>
-      </w:r>
-      <w:proofErr w:type="spellEnd"/>
-      <w:r>
-        <w:t xml:space="preserve"> -&gt; canceled)</w:t>
+        <w:t>bán</w:t>
+      </w:r>
+      <w:proofErr w:type="spellEnd"/>
+      <w:r>
+        <w:t xml:space="preserve"> </w:t>
+      </w:r>
+      <w:proofErr w:type="spellStart"/>
+      <w:r>
+        <w:t>lại</w:t>
+      </w:r>
+      <w:proofErr w:type="spellEnd"/>
+      <w:r>
+        <w:t>: reselling</w:t>
       </w:r>
     </w:p>
     <w:p>
@@ -338,15 +307,7 @@
       </w:pPr>
       <w:proofErr w:type="spellStart"/>
       <w:r>
-        <w:t>đang</w:t>
-      </w:r>
-      <w:proofErr w:type="spellEnd"/>
-      <w:r>
-        <w:t xml:space="preserve"> </w:t>
-      </w:r>
-      <w:proofErr w:type="spellStart"/>
-      <w:r>
-        <w:t>bán</w:t>
+        <w:t>trả</w:t>
       </w:r>
       <w:proofErr w:type="spellEnd"/>
       <w:r>
@@ -358,7 +319,7 @@
       </w:r>
       <w:proofErr w:type="spellEnd"/>
       <w:r>
-        <w:t>: reselling</w:t>
+        <w:t>: returned</w:t>
       </w:r>
     </w:p>
     <w:p>
@@ -370,43 +331,1563 @@
         </w:numPr>
       </w:pPr>
       <w:proofErr w:type="spellStart"/>
-      <w:r>
-        <w:t>trả</w:t>
-      </w:r>
-      <w:proofErr w:type="spellEnd"/>
-      <w:r>
-        <w:t xml:space="preserve"> </w:t>
-      </w:r>
-      <w:proofErr w:type="spellStart"/>
-      <w:r>
-        <w:t>lại</w:t>
-      </w:r>
-      <w:proofErr w:type="spellEnd"/>
-      <w:r>
-        <w:t>: returned</w:t>
+      <w:proofErr w:type="gramStart"/>
+      <w:r>
+        <w:t>hủy</w:t>
+      </w:r>
+      <w:proofErr w:type="spellEnd"/>
+      <w:r>
+        <w:t xml:space="preserve"> :</w:t>
+      </w:r>
+      <w:proofErr w:type="gramEnd"/>
+      <w:r>
+        <w:t xml:space="preserve"> canceled</w:t>
       </w:r>
     </w:p>
     <w:p>
       <w:pPr>
         <w:pStyle w:val="ListParagraph"/>
         <w:numPr>
-          <w:ilvl w:val="1"/>
+          <w:ilvl w:val="0"/>
           <w:numId w:val="1"/>
         </w:numPr>
       </w:pPr>
       <w:proofErr w:type="spellStart"/>
+      <w:r>
+        <w:t>Với</w:t>
+      </w:r>
+      <w:proofErr w:type="spellEnd"/>
+      <w:r>
+        <w:t xml:space="preserve"> </w:t>
+      </w:r>
+      <w:proofErr w:type="spellStart"/>
+      <w:r>
+        <w:t>cùng</w:t>
+      </w:r>
+      <w:proofErr w:type="spellEnd"/>
+      <w:r>
+        <w:t xml:space="preserve"> 1 </w:t>
+      </w:r>
+      <w:proofErr w:type="spellStart"/>
+      <w:r>
+        <w:t>loại</w:t>
+      </w:r>
+      <w:proofErr w:type="spellEnd"/>
+      <w:r>
+        <w:t xml:space="preserve"> </w:t>
+      </w:r>
+      <w:proofErr w:type="spellStart"/>
+      <w:r>
+        <w:t>Phim</w:t>
+      </w:r>
+      <w:proofErr w:type="spellEnd"/>
+      <w:r>
+        <w:t xml:space="preserve">, 1 </w:t>
+      </w:r>
+      <w:proofErr w:type="spellStart"/>
+      <w:r>
+        <w:t>suất</w:t>
+      </w:r>
+      <w:proofErr w:type="spellEnd"/>
+      <w:r>
+        <w:t xml:space="preserve"> </w:t>
+      </w:r>
+      <w:proofErr w:type="spellStart"/>
+      <w:r>
+        <w:t>phim</w:t>
+      </w:r>
+      <w:proofErr w:type="spellEnd"/>
+      <w:r>
+        <w:t xml:space="preserve">, 1 order </w:t>
+      </w:r>
+      <w:proofErr w:type="spellStart"/>
+      <w:r>
+        <w:t>mua</w:t>
+      </w:r>
+      <w:proofErr w:type="spellEnd"/>
+      <w:r>
+        <w:t xml:space="preserve"> 5 </w:t>
+      </w:r>
+      <w:proofErr w:type="spellStart"/>
+      <w:r>
+        <w:t>vé</w:t>
+      </w:r>
+      <w:proofErr w:type="spellEnd"/>
+      <w:r>
+        <w:t xml:space="preserve"> </w:t>
+      </w:r>
+    </w:p>
+    <w:p>
+      <w:pPr>
+        <w:ind w:left="360"/>
+      </w:pPr>
+      <w:r>
+        <w:t xml:space="preserve">   </w:t>
+      </w:r>
+      <w:proofErr w:type="spellStart"/>
+      <w:r>
+        <w:t>thì</w:t>
+      </w:r>
+      <w:proofErr w:type="spellEnd"/>
+      <w:r>
+        <w:t xml:space="preserve"> </w:t>
+      </w:r>
+      <w:proofErr w:type="spellStart"/>
+      <w:r>
+        <w:t>để</w:t>
+      </w:r>
+      <w:proofErr w:type="spellEnd"/>
+      <w:r>
+        <w:t xml:space="preserve"> </w:t>
+      </w:r>
+      <w:proofErr w:type="spellStart"/>
+      <w:r>
+        <w:t>giải</w:t>
+      </w:r>
+      <w:proofErr w:type="spellEnd"/>
+      <w:r>
+        <w:t xml:space="preserve"> </w:t>
+      </w:r>
+      <w:proofErr w:type="spellStart"/>
+      <w:r>
+        <w:t>quyết</w:t>
+      </w:r>
+      <w:proofErr w:type="spellEnd"/>
+      <w:r>
+        <w:t xml:space="preserve"> </w:t>
+      </w:r>
+      <w:proofErr w:type="spellStart"/>
+      <w:r>
+        <w:t>cho</w:t>
+      </w:r>
+      <w:proofErr w:type="spellEnd"/>
+      <w:r>
+        <w:t xml:space="preserve"> </w:t>
+      </w:r>
+      <w:proofErr w:type="spellStart"/>
+      <w:r>
+        <w:t>bài</w:t>
+      </w:r>
+      <w:proofErr w:type="spellEnd"/>
+      <w:r>
+        <w:t xml:space="preserve"> </w:t>
+      </w:r>
+      <w:proofErr w:type="spellStart"/>
+      <w:r>
+        <w:t>toán</w:t>
+      </w:r>
+      <w:proofErr w:type="spellEnd"/>
+      <w:r>
+        <w:t xml:space="preserve"> </w:t>
+      </w:r>
+      <w:proofErr w:type="spellStart"/>
+      <w:r>
+        <w:t>bán</w:t>
+      </w:r>
+      <w:proofErr w:type="spellEnd"/>
+      <w:r>
+        <w:t xml:space="preserve"> </w:t>
+      </w:r>
+      <w:proofErr w:type="spellStart"/>
+      <w:r>
+        <w:t>lại</w:t>
+      </w:r>
+      <w:proofErr w:type="spellEnd"/>
+      <w:r>
+        <w:t xml:space="preserve"> </w:t>
+      </w:r>
+      <w:proofErr w:type="spellStart"/>
+      <w:r>
+        <w:t>vé</w:t>
+      </w:r>
+      <w:proofErr w:type="spellEnd"/>
+      <w:r>
+        <w:t xml:space="preserve"> </w:t>
+      </w:r>
+      <w:proofErr w:type="spellStart"/>
+      <w:r>
+        <w:t>và</w:t>
+      </w:r>
+      <w:proofErr w:type="spellEnd"/>
+      <w:r>
+        <w:t xml:space="preserve"> </w:t>
+      </w:r>
+      <w:proofErr w:type="spellStart"/>
+      <w:r>
+        <w:t>trả</w:t>
+      </w:r>
+      <w:proofErr w:type="spellEnd"/>
+      <w:r>
+        <w:t xml:space="preserve"> </w:t>
+      </w:r>
+      <w:proofErr w:type="spellStart"/>
+      <w:r>
+        <w:t>vé</w:t>
+      </w:r>
+      <w:proofErr w:type="spellEnd"/>
+    </w:p>
+    <w:p>
+      <w:pPr>
+        <w:ind w:left="360"/>
+      </w:pPr>
+      <w:r>
+        <w:t xml:space="preserve">   </w:t>
+      </w:r>
+      <w:proofErr w:type="spellStart"/>
+      <w:r>
+        <w:t>Thì</w:t>
+      </w:r>
+      <w:proofErr w:type="spellEnd"/>
+      <w:r>
+        <w:t xml:space="preserve"> </w:t>
+      </w:r>
+      <w:proofErr w:type="spellStart"/>
+      <w:r>
+        <w:t>giải</w:t>
+      </w:r>
+      <w:proofErr w:type="spellEnd"/>
+      <w:r>
+        <w:t xml:space="preserve"> </w:t>
+      </w:r>
+      <w:proofErr w:type="spellStart"/>
+      <w:r>
+        <w:t>pháp</w:t>
+      </w:r>
+      <w:proofErr w:type="spellEnd"/>
+      <w:r>
+        <w:t xml:space="preserve"> </w:t>
+      </w:r>
+      <w:proofErr w:type="spellStart"/>
+      <w:r>
+        <w:t>sẽ</w:t>
+      </w:r>
+      <w:proofErr w:type="spellEnd"/>
+      <w:r>
+        <w:t xml:space="preserve"> </w:t>
+      </w:r>
+      <w:proofErr w:type="spellStart"/>
+      <w:r>
+        <w:t>là</w:t>
+      </w:r>
+      <w:proofErr w:type="spellEnd"/>
+      <w:r>
+        <w:t xml:space="preserve"> </w:t>
+      </w:r>
+      <w:r>
+        <w:t xml:space="preserve"> </w:t>
+      </w:r>
+      <w:bookmarkStart w:id="0" w:name="_GoBack"/>
+      <w:bookmarkEnd w:id="0"/>
+      <w:r>
+        <w:t xml:space="preserve">+ 1 code </w:t>
+      </w:r>
+      <w:proofErr w:type="spellStart"/>
+      <w:r>
+        <w:t>trên</w:t>
+      </w:r>
+      <w:proofErr w:type="spellEnd"/>
+      <w:r>
+        <w:t xml:space="preserve"> order </w:t>
+      </w:r>
+      <w:proofErr w:type="spellStart"/>
+      <w:r>
+        <w:t>đại</w:t>
+      </w:r>
+      <w:proofErr w:type="spellEnd"/>
+      <w:r>
+        <w:t xml:space="preserve"> </w:t>
+      </w:r>
+      <w:proofErr w:type="spellStart"/>
+      <w:r>
+        <w:t>diện</w:t>
+      </w:r>
+      <w:proofErr w:type="spellEnd"/>
+      <w:r>
+        <w:t xml:space="preserve"> </w:t>
+      </w:r>
+      <w:proofErr w:type="spellStart"/>
+      <w:r>
+        <w:t>cho</w:t>
+      </w:r>
+      <w:proofErr w:type="spellEnd"/>
+      <w:r>
+        <w:t xml:space="preserve"> </w:t>
+      </w:r>
+      <w:proofErr w:type="spellStart"/>
+      <w:r>
+        <w:t>cả</w:t>
+      </w:r>
+      <w:proofErr w:type="spellEnd"/>
+      <w:r>
+        <w:t xml:space="preserve"> 5(</w:t>
+      </w:r>
+      <w:proofErr w:type="spellStart"/>
+      <w:r>
+        <w:t>tất</w:t>
+      </w:r>
+      <w:proofErr w:type="spellEnd"/>
+      <w:r>
+        <w:t xml:space="preserve"> </w:t>
+      </w:r>
+      <w:proofErr w:type="spellStart"/>
+      <w:r>
+        <w:t>cả</w:t>
+      </w:r>
+      <w:proofErr w:type="spellEnd"/>
+      <w:r>
+        <w:t xml:space="preserve"> </w:t>
+      </w:r>
+      <w:proofErr w:type="spellStart"/>
+      <w:r>
+        <w:t>orderdetail</w:t>
+      </w:r>
+      <w:proofErr w:type="spellEnd"/>
+      <w:r>
+        <w:t xml:space="preserve"> vs status available) </w:t>
+      </w:r>
+      <w:proofErr w:type="spellStart"/>
+      <w:r>
+        <w:t>vé</w:t>
+      </w:r>
+      <w:proofErr w:type="spellEnd"/>
+      <w:r>
+        <w:t xml:space="preserve">, </w:t>
+      </w:r>
+      <w:proofErr w:type="spellStart"/>
+      <w:r>
+        <w:t>và</w:t>
+      </w:r>
+      <w:proofErr w:type="spellEnd"/>
+      <w:r>
+        <w:t xml:space="preserve"> 5 code </w:t>
+      </w:r>
+      <w:proofErr w:type="spellStart"/>
+      <w:r>
+        <w:t>cho</w:t>
+      </w:r>
+      <w:proofErr w:type="spellEnd"/>
+      <w:r>
+        <w:t xml:space="preserve"> 5 </w:t>
+      </w:r>
+      <w:proofErr w:type="spellStart"/>
+      <w:r>
+        <w:t>vé</w:t>
+      </w:r>
+      <w:proofErr w:type="spellEnd"/>
+      <w:r>
+        <w:t xml:space="preserve"> (</w:t>
+      </w:r>
+      <w:proofErr w:type="spellStart"/>
+      <w:r>
+        <w:t>phục</w:t>
+      </w:r>
+      <w:proofErr w:type="spellEnd"/>
+      <w:r>
+        <w:t xml:space="preserve"> </w:t>
+      </w:r>
+      <w:proofErr w:type="spellStart"/>
+      <w:r>
+        <w:t>vụ</w:t>
+      </w:r>
+      <w:proofErr w:type="spellEnd"/>
+      <w:r>
+        <w:t xml:space="preserve"> </w:t>
+      </w:r>
+      <w:proofErr w:type="spellStart"/>
+      <w:r>
+        <w:t>việc</w:t>
+      </w:r>
+      <w:proofErr w:type="spellEnd"/>
+      <w:r>
+        <w:t xml:space="preserve"> </w:t>
+      </w:r>
+      <w:proofErr w:type="spellStart"/>
+      <w:r>
+        <w:t>bán</w:t>
+      </w:r>
+      <w:proofErr w:type="spellEnd"/>
+      <w:r>
+        <w:t xml:space="preserve"> </w:t>
+      </w:r>
+      <w:proofErr w:type="spellStart"/>
+      <w:r>
+        <w:t>lại</w:t>
+      </w:r>
+      <w:proofErr w:type="spellEnd"/>
+      <w:r>
+        <w:t xml:space="preserve"> </w:t>
+      </w:r>
+      <w:proofErr w:type="spellStart"/>
+      <w:r>
+        <w:t>và</w:t>
+      </w:r>
+      <w:proofErr w:type="spellEnd"/>
+      <w:r>
+        <w:t xml:space="preserve"> </w:t>
+      </w:r>
+      <w:proofErr w:type="spellStart"/>
+      <w:r>
+        <w:t>trả</w:t>
+      </w:r>
+      <w:proofErr w:type="spellEnd"/>
+      <w:r>
+        <w:t xml:space="preserve"> </w:t>
+      </w:r>
+      <w:proofErr w:type="spellStart"/>
+      <w:r>
+        <w:t>vé</w:t>
+      </w:r>
+      <w:proofErr w:type="spellEnd"/>
+      <w:r>
+        <w:t>)</w:t>
+      </w:r>
+    </w:p>
+    <w:p>
+      <w:pPr>
+        <w:ind w:left="360"/>
+      </w:pPr>
+      <w:r>
+        <w:tab/>
+      </w:r>
+      <w:r>
+        <w:tab/>
+      </w:r>
+      <w:r>
+        <w:tab/>
+        <w:t xml:space="preserve">a. </w:t>
+      </w:r>
+      <w:proofErr w:type="spellStart"/>
+      <w:r>
+        <w:rPr>
+          <w:b/>
+        </w:rPr>
+        <w:t>khi</w:t>
+      </w:r>
+      <w:proofErr w:type="spellEnd"/>
+      <w:r>
+        <w:rPr>
+          <w:b/>
+        </w:rPr>
+        <w:t xml:space="preserve"> </w:t>
+      </w:r>
+      <w:proofErr w:type="spellStart"/>
+      <w:r>
+        <w:rPr>
+          <w:b/>
+        </w:rPr>
+        <w:t>bán</w:t>
+      </w:r>
+      <w:proofErr w:type="spellEnd"/>
+      <w:r>
+        <w:rPr>
+          <w:b/>
+        </w:rPr>
+        <w:t xml:space="preserve"> </w:t>
+      </w:r>
+      <w:proofErr w:type="spellStart"/>
+      <w:r>
+        <w:rPr>
+          <w:b/>
+        </w:rPr>
+        <w:t>lại</w:t>
+      </w:r>
+      <w:proofErr w:type="spellEnd"/>
+      <w:r>
+        <w:t xml:space="preserve"> </w:t>
+      </w:r>
+      <w:proofErr w:type="spellStart"/>
+      <w:r>
+        <w:t>khách</w:t>
+      </w:r>
+      <w:proofErr w:type="spellEnd"/>
+      <w:r>
+        <w:t xml:space="preserve"> </w:t>
+      </w:r>
+      <w:proofErr w:type="spellStart"/>
+      <w:r>
+        <w:t>hàng</w:t>
+      </w:r>
+      <w:proofErr w:type="spellEnd"/>
+      <w:r>
+        <w:t xml:space="preserve"> </w:t>
+      </w:r>
+      <w:proofErr w:type="spellStart"/>
+      <w:r>
+        <w:t>chọn</w:t>
+      </w:r>
+      <w:proofErr w:type="spellEnd"/>
+      <w:r>
+        <w:t xml:space="preserve"> </w:t>
+      </w:r>
+      <w:proofErr w:type="spellStart"/>
+      <w:r>
+        <w:t>ghế</w:t>
+      </w:r>
+      <w:proofErr w:type="spellEnd"/>
+      <w:r>
+        <w:t xml:space="preserve"> -&gt; </w:t>
+      </w:r>
+      <w:proofErr w:type="spellStart"/>
+      <w:r>
+        <w:t>dùng</w:t>
+      </w:r>
+      <w:proofErr w:type="spellEnd"/>
+      <w:r>
+        <w:t xml:space="preserve"> code </w:t>
+      </w:r>
+      <w:proofErr w:type="spellStart"/>
+      <w:r>
+        <w:t>để</w:t>
+      </w:r>
+      <w:proofErr w:type="spellEnd"/>
+      <w:r>
+        <w:t xml:space="preserve"> </w:t>
+      </w:r>
+      <w:proofErr w:type="spellStart"/>
+      <w:r>
+        <w:t>xác</w:t>
+      </w:r>
+      <w:proofErr w:type="spellEnd"/>
+      <w:r>
+        <w:t xml:space="preserve"> </w:t>
+      </w:r>
+      <w:proofErr w:type="spellStart"/>
+      <w:r>
+        <w:t>minh</w:t>
+      </w:r>
+      <w:proofErr w:type="spellEnd"/>
+      <w:r>
+        <w:t xml:space="preserve"> </w:t>
+      </w:r>
+      <w:proofErr w:type="spellStart"/>
+      <w:r>
+        <w:t>mình</w:t>
+      </w:r>
+      <w:proofErr w:type="spellEnd"/>
+      <w:r>
+        <w:t xml:space="preserve"> </w:t>
+      </w:r>
+      <w:proofErr w:type="spellStart"/>
+      <w:r>
+        <w:t>là</w:t>
+      </w:r>
+      <w:proofErr w:type="spellEnd"/>
+      <w:r>
+        <w:t xml:space="preserve"> </w:t>
+      </w:r>
+      <w:proofErr w:type="spellStart"/>
+      <w:r>
+        <w:t>chủ</w:t>
+      </w:r>
+      <w:proofErr w:type="spellEnd"/>
+      <w:r>
+        <w:t xml:space="preserve"> </w:t>
+      </w:r>
+      <w:proofErr w:type="spellStart"/>
+      <w:r>
+        <w:t>ghế</w:t>
+      </w:r>
+      <w:proofErr w:type="spellEnd"/>
+      <w:r>
+        <w:t xml:space="preserve"> </w:t>
+      </w:r>
+      <w:r>
+        <w:t xml:space="preserve">-&gt; </w:t>
+      </w:r>
+      <w:proofErr w:type="spellStart"/>
+      <w:r>
+        <w:t>chọn</w:t>
+      </w:r>
+      <w:proofErr w:type="spellEnd"/>
+      <w:r>
+        <w:t xml:space="preserve"> </w:t>
+      </w:r>
+      <w:proofErr w:type="spellStart"/>
+      <w:r>
+        <w:t>tình</w:t>
+      </w:r>
+      <w:proofErr w:type="spellEnd"/>
+      <w:r>
+        <w:t xml:space="preserve"> </w:t>
+      </w:r>
+      <w:proofErr w:type="spellStart"/>
+      <w:r>
+        <w:t>năng</w:t>
+      </w:r>
+      <w:proofErr w:type="spellEnd"/>
+      <w:r>
+        <w:t xml:space="preserve"> </w:t>
+      </w:r>
+      <w:proofErr w:type="spellStart"/>
+      <w:r>
+        <w:t>bán</w:t>
+      </w:r>
+      <w:proofErr w:type="spellEnd"/>
+      <w:r>
+        <w:t xml:space="preserve"> -&gt; </w:t>
+      </w:r>
+      <w:proofErr w:type="spellStart"/>
+      <w:r>
+        <w:t>đổi</w:t>
+      </w:r>
+      <w:proofErr w:type="spellEnd"/>
+      <w:r>
+        <w:t xml:space="preserve"> </w:t>
+      </w:r>
+      <w:proofErr w:type="spellStart"/>
+      <w:r>
+        <w:t>ghế</w:t>
+      </w:r>
+      <w:proofErr w:type="spellEnd"/>
+      <w:r>
+        <w:t xml:space="preserve"> </w:t>
+      </w:r>
+      <w:proofErr w:type="spellStart"/>
+      <w:r>
+        <w:t>thành</w:t>
+      </w:r>
+      <w:proofErr w:type="spellEnd"/>
+      <w:r>
+        <w:t xml:space="preserve"> </w:t>
+      </w:r>
+      <w:proofErr w:type="spellStart"/>
+      <w:r>
+        <w:t>màu</w:t>
+      </w:r>
+      <w:proofErr w:type="spellEnd"/>
+      <w:r>
+        <w:t xml:space="preserve"> </w:t>
+      </w:r>
+      <w:proofErr w:type="spellStart"/>
+      <w:r>
+        <w:t>hồng</w:t>
+      </w:r>
+      <w:proofErr w:type="spellEnd"/>
+      <w:r>
+        <w:t xml:space="preserve"> -&gt; </w:t>
+      </w:r>
+      <w:proofErr w:type="spellStart"/>
+      <w:r>
+        <w:t>người</w:t>
+      </w:r>
+      <w:proofErr w:type="spellEnd"/>
+      <w:r>
+        <w:t xml:space="preserve"> </w:t>
+      </w:r>
+      <w:proofErr w:type="spellStart"/>
+      <w:r>
+        <w:t>dùng</w:t>
+      </w:r>
+      <w:proofErr w:type="spellEnd"/>
+      <w:r>
+        <w:t xml:space="preserve"> </w:t>
+      </w:r>
+      <w:proofErr w:type="spellStart"/>
+      <w:r>
+        <w:t>khác</w:t>
+      </w:r>
+      <w:proofErr w:type="spellEnd"/>
+      <w:r>
+        <w:t xml:space="preserve"> </w:t>
+      </w:r>
+      <w:proofErr w:type="spellStart"/>
+      <w:r>
+        <w:t>khi</w:t>
+      </w:r>
+      <w:proofErr w:type="spellEnd"/>
+      <w:r>
+        <w:t xml:space="preserve"> hover </w:t>
+      </w:r>
+      <w:proofErr w:type="spellStart"/>
+      <w:r>
+        <w:t>vào</w:t>
+      </w:r>
+      <w:proofErr w:type="spellEnd"/>
+      <w:r>
+        <w:t xml:space="preserve"> </w:t>
+      </w:r>
+      <w:proofErr w:type="spellStart"/>
+      <w:r>
+        <w:t>sẽ</w:t>
+      </w:r>
+      <w:proofErr w:type="spellEnd"/>
+      <w:r>
+        <w:t xml:space="preserve"> </w:t>
+      </w:r>
+      <w:proofErr w:type="spellStart"/>
+      <w:r>
+        <w:t>hiện</w:t>
+      </w:r>
+      <w:proofErr w:type="spellEnd"/>
+      <w:r>
+        <w:t xml:space="preserve"> </w:t>
+      </w:r>
+      <w:proofErr w:type="spellStart"/>
+      <w:r>
+        <w:t>thông</w:t>
+      </w:r>
+      <w:proofErr w:type="spellEnd"/>
+      <w:r>
+        <w:t xml:space="preserve"> tin </w:t>
+      </w:r>
+      <w:proofErr w:type="spellStart"/>
+      <w:r>
+        <w:t>người</w:t>
+      </w:r>
+      <w:proofErr w:type="spellEnd"/>
+      <w:r>
+        <w:t xml:space="preserve"> </w:t>
+      </w:r>
+      <w:proofErr w:type="spellStart"/>
+      <w:r>
+        <w:t>bán</w:t>
+      </w:r>
+      <w:proofErr w:type="spellEnd"/>
+    </w:p>
+    <w:p>
+      <w:pPr>
+        <w:ind w:left="360"/>
+      </w:pPr>
+      <w:r>
+        <w:tab/>
+      </w:r>
+      <w:r>
+        <w:tab/>
+      </w:r>
+      <w:r>
+        <w:tab/>
+        <w:t xml:space="preserve"> </w:t>
+      </w:r>
+      <w:r>
+        <w:tab/>
+      </w:r>
+      <w:r>
+        <w:t xml:space="preserve">+ </w:t>
+      </w:r>
+      <w:proofErr w:type="spellStart"/>
+      <w:r>
+        <w:t>khi</w:t>
+      </w:r>
+      <w:proofErr w:type="spellEnd"/>
+      <w:r>
+        <w:t xml:space="preserve"> 2 </w:t>
+      </w:r>
+      <w:proofErr w:type="spellStart"/>
+      <w:r>
+        <w:t>bên</w:t>
+      </w:r>
+      <w:proofErr w:type="spellEnd"/>
+      <w:r>
+        <w:t xml:space="preserve"> </w:t>
+      </w:r>
+      <w:proofErr w:type="spellStart"/>
+      <w:r>
+        <w:t>gặp</w:t>
+      </w:r>
+      <w:proofErr w:type="spellEnd"/>
+      <w:r>
+        <w:t xml:space="preserve"> </w:t>
+      </w:r>
+      <w:proofErr w:type="spellStart"/>
+      <w:r>
+        <w:t>nhau</w:t>
+      </w:r>
+      <w:proofErr w:type="spellEnd"/>
+      <w:r>
+        <w:t xml:space="preserve"> </w:t>
+      </w:r>
+      <w:proofErr w:type="spellStart"/>
+      <w:r>
+        <w:t>và</w:t>
+      </w:r>
+      <w:proofErr w:type="spellEnd"/>
+      <w:r>
+        <w:t xml:space="preserve"> </w:t>
+      </w:r>
+      <w:proofErr w:type="spellStart"/>
+      <w:r>
+        <w:t>quyết</w:t>
+      </w:r>
+      <w:proofErr w:type="spellEnd"/>
+      <w:r>
+        <w:t xml:space="preserve"> </w:t>
+      </w:r>
+      <w:proofErr w:type="spellStart"/>
+      <w:r>
+        <w:t>định</w:t>
+      </w:r>
+      <w:proofErr w:type="spellEnd"/>
+      <w:r>
+        <w:t xml:space="preserve"> </w:t>
+      </w:r>
+      <w:proofErr w:type="spellStart"/>
+      <w:r>
+        <w:t>giao</w:t>
+      </w:r>
+      <w:proofErr w:type="spellEnd"/>
+      <w:r>
+        <w:t xml:space="preserve"> </w:t>
+      </w:r>
+      <w:proofErr w:type="spellStart"/>
+      <w:r>
+        <w:t>dịch</w:t>
+      </w:r>
+      <w:proofErr w:type="spellEnd"/>
+      <w:r>
+        <w:t xml:space="preserve">: </w:t>
+      </w:r>
+      <w:proofErr w:type="spellStart"/>
+      <w:r>
+        <w:t>chủ</w:t>
+      </w:r>
+      <w:proofErr w:type="spellEnd"/>
+      <w:r>
+        <w:t xml:space="preserve"> </w:t>
+      </w:r>
+      <w:proofErr w:type="spellStart"/>
+      <w:r>
+        <w:t>ghế</w:t>
+      </w:r>
+      <w:proofErr w:type="spellEnd"/>
+      <w:r>
+        <w:t xml:space="preserve"> </w:t>
+      </w:r>
+      <w:proofErr w:type="spellStart"/>
+      <w:r>
+        <w:t>sẽ</w:t>
+      </w:r>
+      <w:proofErr w:type="spellEnd"/>
+      <w:r>
+        <w:t xml:space="preserve"> </w:t>
+      </w:r>
+      <w:proofErr w:type="spellStart"/>
+      <w:r>
+        <w:t>làm</w:t>
+      </w:r>
+      <w:proofErr w:type="spellEnd"/>
+      <w:r>
+        <w:t xml:space="preserve"> </w:t>
+      </w:r>
+      <w:proofErr w:type="spellStart"/>
+      <w:r>
+        <w:t>lại</w:t>
+      </w:r>
+      <w:proofErr w:type="spellEnd"/>
+      <w:r>
+        <w:t xml:space="preserve"> </w:t>
+      </w:r>
+      <w:proofErr w:type="spellStart"/>
+      <w:r>
+        <w:t>các</w:t>
+      </w:r>
+      <w:proofErr w:type="spellEnd"/>
+      <w:r>
+        <w:t xml:space="preserve"> </w:t>
+      </w:r>
+      <w:proofErr w:type="spellStart"/>
+      <w:r>
+        <w:t>bước</w:t>
+      </w:r>
+      <w:proofErr w:type="spellEnd"/>
+      <w:r>
+        <w:t xml:space="preserve"> </w:t>
+      </w:r>
+      <w:proofErr w:type="spellStart"/>
+      <w:r>
+        <w:t>chọn</w:t>
+      </w:r>
+      <w:proofErr w:type="spellEnd"/>
+      <w:r>
+        <w:t xml:space="preserve"> </w:t>
+      </w:r>
+      <w:proofErr w:type="spellStart"/>
+      <w:r>
+        <w:t>ghế</w:t>
+      </w:r>
+      <w:proofErr w:type="spellEnd"/>
+      <w:r>
+        <w:t xml:space="preserve"> -&gt; </w:t>
+      </w:r>
+      <w:proofErr w:type="spellStart"/>
+      <w:r>
+        <w:t>xác</w:t>
+      </w:r>
+      <w:proofErr w:type="spellEnd"/>
+      <w:r>
+        <w:t xml:space="preserve"> </w:t>
+      </w:r>
+      <w:proofErr w:type="spellStart"/>
+      <w:r>
+        <w:t>thực</w:t>
+      </w:r>
+      <w:proofErr w:type="spellEnd"/>
+      <w:r>
+        <w:t xml:space="preserve"> -&gt; </w:t>
+      </w:r>
+      <w:proofErr w:type="spellStart"/>
+      <w:r>
+        <w:t>nhập</w:t>
+      </w:r>
+      <w:proofErr w:type="spellEnd"/>
+      <w:r>
+        <w:t xml:space="preserve"> email </w:t>
+      </w:r>
+      <w:proofErr w:type="spellStart"/>
+      <w:r>
+        <w:t>người</w:t>
+      </w:r>
+      <w:proofErr w:type="spellEnd"/>
+      <w:r>
+        <w:t xml:space="preserve"> </w:t>
+      </w:r>
+      <w:proofErr w:type="spellStart"/>
+      <w:r>
+        <w:t>mua</w:t>
+      </w:r>
+      <w:proofErr w:type="spellEnd"/>
+      <w:r>
+        <w:t xml:space="preserve">-&gt; </w:t>
+      </w:r>
+      <w:proofErr w:type="spellStart"/>
+      <w:r>
+        <w:t>hệ</w:t>
+      </w:r>
+      <w:proofErr w:type="spellEnd"/>
+      <w:r>
+        <w:t xml:space="preserve"> </w:t>
+      </w:r>
+      <w:proofErr w:type="spellStart"/>
+      <w:r>
+        <w:t>thống</w:t>
+      </w:r>
+      <w:proofErr w:type="spellEnd"/>
+      <w:r>
+        <w:t xml:space="preserve"> </w:t>
+      </w:r>
+      <w:proofErr w:type="spellStart"/>
+      <w:r>
+        <w:t>sẽ</w:t>
+      </w:r>
+      <w:proofErr w:type="spellEnd"/>
+      <w:r>
+        <w:t xml:space="preserve"> </w:t>
+      </w:r>
+      <w:proofErr w:type="spellStart"/>
+      <w:r>
+        <w:t>tự</w:t>
+      </w:r>
+      <w:proofErr w:type="spellEnd"/>
+      <w:r>
+        <w:t xml:space="preserve"> </w:t>
+      </w:r>
+      <w:proofErr w:type="spellStart"/>
+      <w:r>
+        <w:t>gửi</w:t>
+      </w:r>
+      <w:proofErr w:type="spellEnd"/>
+      <w:r>
+        <w:t xml:space="preserve"> code </w:t>
+      </w:r>
+      <w:proofErr w:type="spellStart"/>
+      <w:r>
+        <w:t>mới</w:t>
+      </w:r>
+      <w:proofErr w:type="spellEnd"/>
+      <w:r>
+        <w:t xml:space="preserve"> </w:t>
+      </w:r>
+      <w:proofErr w:type="spellStart"/>
+      <w:r>
+        <w:t>đến</w:t>
+      </w:r>
+      <w:proofErr w:type="spellEnd"/>
+      <w:r>
+        <w:t xml:space="preserve"> mail </w:t>
+      </w:r>
+      <w:proofErr w:type="spellStart"/>
+      <w:r>
+        <w:t>mà</w:t>
+      </w:r>
+      <w:proofErr w:type="spellEnd"/>
+      <w:r>
+        <w:t xml:space="preserve"> </w:t>
+      </w:r>
+      <w:proofErr w:type="spellStart"/>
+      <w:r>
+        <w:t>chủ</w:t>
+      </w:r>
+      <w:proofErr w:type="spellEnd"/>
+      <w:r>
+        <w:t xml:space="preserve"> </w:t>
+      </w:r>
+      <w:proofErr w:type="spellStart"/>
+      <w:r>
+        <w:t>ghế</w:t>
+      </w:r>
+      <w:proofErr w:type="spellEnd"/>
+      <w:r>
+        <w:t xml:space="preserve"> </w:t>
+      </w:r>
+      <w:proofErr w:type="spellStart"/>
+      <w:r>
+        <w:t>nhập</w:t>
+      </w:r>
+      <w:proofErr w:type="spellEnd"/>
+      <w:r>
+        <w:t xml:space="preserve">, </w:t>
+      </w:r>
+      <w:proofErr w:type="spellStart"/>
+      <w:r>
+        <w:t>và</w:t>
+      </w:r>
+      <w:proofErr w:type="spellEnd"/>
+      <w:r>
+        <w:t xml:space="preserve"> </w:t>
+      </w:r>
+      <w:proofErr w:type="spellStart"/>
+      <w:r>
+        <w:t>hủy</w:t>
+      </w:r>
+      <w:proofErr w:type="spellEnd"/>
+      <w:r>
+        <w:t xml:space="preserve"> code </w:t>
+      </w:r>
+      <w:proofErr w:type="spellStart"/>
+      <w:r>
+        <w:t>cũ</w:t>
+      </w:r>
+      <w:proofErr w:type="spellEnd"/>
+      <w:r>
+        <w:t xml:space="preserve"> (</w:t>
+      </w:r>
+      <w:proofErr w:type="spellStart"/>
+      <w:r>
+        <w:t>sửa</w:t>
+      </w:r>
+      <w:proofErr w:type="spellEnd"/>
+      <w:r>
+        <w:t xml:space="preserve"> status </w:t>
+      </w:r>
+      <w:proofErr w:type="spellStart"/>
+      <w:r>
+        <w:t>trong</w:t>
+      </w:r>
+      <w:proofErr w:type="spellEnd"/>
+      <w:r>
+        <w:t xml:space="preserve"> order detail </w:t>
+      </w:r>
+      <w:proofErr w:type="spellStart"/>
+      <w:r>
+        <w:t>thành</w:t>
+      </w:r>
+      <w:proofErr w:type="spellEnd"/>
+      <w:r>
+        <w:t xml:space="preserve"> cancel)</w:t>
+      </w:r>
+    </w:p>
+    <w:p>
+      <w:pPr>
+        <w:ind w:left="360"/>
+      </w:pPr>
+      <w:r>
+        <w:tab/>
+      </w:r>
+      <w:r>
+        <w:tab/>
+      </w:r>
+      <w:r>
+        <w:tab/>
+      </w:r>
+      <w:r>
+        <w:tab/>
+      </w:r>
+    </w:p>
+    <w:p>
+      <w:pPr>
+        <w:ind w:left="360"/>
+      </w:pPr>
+      <w:r>
+        <w:tab/>
+      </w:r>
+      <w:r>
+        <w:tab/>
+      </w:r>
+      <w:r>
+        <w:tab/>
+        <w:t xml:space="preserve">b. </w:t>
+      </w:r>
+      <w:proofErr w:type="spellStart"/>
+      <w:r>
+        <w:rPr>
+          <w:b/>
+        </w:rPr>
+        <w:t>khi</w:t>
+      </w:r>
+      <w:proofErr w:type="spellEnd"/>
+      <w:r>
+        <w:rPr>
+          <w:b/>
+        </w:rPr>
+        <w:t xml:space="preserve"> </w:t>
+      </w:r>
+      <w:proofErr w:type="spellStart"/>
+      <w:r>
+        <w:rPr>
+          <w:b/>
+        </w:rPr>
+        <w:t>đổi</w:t>
+      </w:r>
+      <w:proofErr w:type="spellEnd"/>
+      <w:r>
+        <w:rPr>
+          <w:b/>
+        </w:rPr>
+        <w:t xml:space="preserve"> </w:t>
+      </w:r>
+      <w:proofErr w:type="spellStart"/>
+      <w:r>
+        <w:rPr>
+          <w:b/>
+        </w:rPr>
+        <w:t>vé</w:t>
+      </w:r>
+      <w:proofErr w:type="spellEnd"/>
+      <w:r>
+        <w:t xml:space="preserve"> (</w:t>
+      </w:r>
+      <w:proofErr w:type="spellStart"/>
+      <w:r>
+        <w:t>mất</w:t>
+      </w:r>
+      <w:proofErr w:type="spellEnd"/>
+      <w:r>
+        <w:t xml:space="preserve"> 20% </w:t>
+      </w:r>
+      <w:proofErr w:type="spellStart"/>
+      <w:r>
+        <w:t>giá</w:t>
+      </w:r>
+      <w:proofErr w:type="spellEnd"/>
+      <w:r>
+        <w:t xml:space="preserve"> </w:t>
+      </w:r>
+      <w:proofErr w:type="spellStart"/>
+      <w:r>
+        <w:t>trị</w:t>
+      </w:r>
+      <w:proofErr w:type="spellEnd"/>
+      <w:r>
+        <w:t xml:space="preserve"> </w:t>
+      </w:r>
+      <w:proofErr w:type="spellStart"/>
+      <w:r>
+        <w:t>ghế</w:t>
+      </w:r>
+      <w:proofErr w:type="spellEnd"/>
+      <w:r>
+        <w:t>)</w:t>
+      </w:r>
+    </w:p>
+    <w:p>
+      <w:pPr>
+        <w:ind w:left="360"/>
+      </w:pPr>
+      <w:r>
+        <w:tab/>
+      </w:r>
+      <w:r>
+        <w:tab/>
+      </w:r>
+      <w:r>
+        <w:tab/>
+      </w:r>
+      <w:r>
+        <w:tab/>
+      </w:r>
+      <w:r>
+        <w:tab/>
+      </w:r>
+      <w:proofErr w:type="spellStart"/>
+      <w:r>
+        <w:t>khách</w:t>
+      </w:r>
+      <w:proofErr w:type="spellEnd"/>
+      <w:r>
+        <w:t xml:space="preserve"> </w:t>
+      </w:r>
+      <w:proofErr w:type="spellStart"/>
+      <w:r>
+        <w:t>hàng</w:t>
+      </w:r>
+      <w:proofErr w:type="spellEnd"/>
+      <w:r>
+        <w:t xml:space="preserve"> </w:t>
+      </w:r>
+      <w:proofErr w:type="spellStart"/>
+      <w:r>
+        <w:t>chọn</w:t>
+      </w:r>
+      <w:proofErr w:type="spellEnd"/>
+      <w:r>
+        <w:t xml:space="preserve"> </w:t>
+      </w:r>
+      <w:proofErr w:type="spellStart"/>
+      <w:r>
+        <w:t>ghế</w:t>
+      </w:r>
+      <w:proofErr w:type="spellEnd"/>
+      <w:r>
+        <w:t xml:space="preserve"> -&gt; </w:t>
+      </w:r>
+      <w:proofErr w:type="spellStart"/>
+      <w:r>
+        <w:t>dùng</w:t>
+      </w:r>
+      <w:proofErr w:type="spellEnd"/>
+      <w:r>
+        <w:t xml:space="preserve"> code </w:t>
+      </w:r>
+      <w:proofErr w:type="spellStart"/>
+      <w:r>
+        <w:t>để</w:t>
+      </w:r>
+      <w:proofErr w:type="spellEnd"/>
+      <w:r>
+        <w:t xml:space="preserve"> </w:t>
+      </w:r>
+      <w:proofErr w:type="spellStart"/>
+      <w:r>
+        <w:t>xác</w:t>
+      </w:r>
+      <w:proofErr w:type="spellEnd"/>
+      <w:r>
+        <w:t xml:space="preserve"> </w:t>
+      </w:r>
+      <w:proofErr w:type="spellStart"/>
+      <w:r>
+        <w:t>minh</w:t>
+      </w:r>
+      <w:proofErr w:type="spellEnd"/>
+      <w:r>
+        <w:t xml:space="preserve"> </w:t>
+      </w:r>
+      <w:proofErr w:type="spellStart"/>
+      <w:r>
+        <w:t>mình</w:t>
+      </w:r>
+      <w:proofErr w:type="spellEnd"/>
+      <w:r>
+        <w:t xml:space="preserve"> </w:t>
+      </w:r>
+      <w:proofErr w:type="spellStart"/>
+      <w:r>
+        <w:t>là</w:t>
+      </w:r>
+      <w:proofErr w:type="spellEnd"/>
+      <w:r>
+        <w:t xml:space="preserve"> </w:t>
+      </w:r>
+      <w:proofErr w:type="spellStart"/>
+      <w:r>
+        <w:t>chủ</w:t>
+      </w:r>
+      <w:proofErr w:type="spellEnd"/>
+      <w:r>
+        <w:t xml:space="preserve"> </w:t>
+      </w:r>
+      <w:proofErr w:type="spellStart"/>
+      <w:r>
+        <w:t>ghế</w:t>
+      </w:r>
+      <w:proofErr w:type="spellEnd"/>
+      <w:r>
+        <w:t xml:space="preserve"> -&gt; warning (</w:t>
+      </w:r>
+      <w:proofErr w:type="spellStart"/>
+      <w:r>
+        <w:t>chỉ</w:t>
+      </w:r>
+      <w:proofErr w:type="spellEnd"/>
+      <w:r>
+        <w:t xml:space="preserve"> </w:t>
+      </w:r>
+      <w:proofErr w:type="spellStart"/>
+      <w:r>
+        <w:t>khách</w:t>
+      </w:r>
+      <w:proofErr w:type="spellEnd"/>
+      <w:r>
+        <w:t xml:space="preserve"> </w:t>
+      </w:r>
+      <w:proofErr w:type="spellStart"/>
+      <w:r>
+        <w:t>đã</w:t>
+      </w:r>
+      <w:proofErr w:type="spellEnd"/>
+      <w:r>
+        <w:t xml:space="preserve"> login </w:t>
+      </w:r>
+      <w:proofErr w:type="spellStart"/>
+      <w:r>
+        <w:t>mới</w:t>
+      </w:r>
+      <w:proofErr w:type="spellEnd"/>
+      <w:r>
+        <w:t xml:space="preserve"> </w:t>
+      </w:r>
+      <w:proofErr w:type="spellStart"/>
+      <w:r>
+        <w:t>sd</w:t>
+      </w:r>
+      <w:proofErr w:type="spellEnd"/>
+      <w:r>
+        <w:t xml:space="preserve"> </w:t>
+      </w:r>
+      <w:proofErr w:type="spellStart"/>
       <w:proofErr w:type="gramStart"/>
       <w:r>
-        <w:t>hủy</w:t>
-      </w:r>
-      <w:proofErr w:type="spellEnd"/>
-      <w:r>
-        <w:t xml:space="preserve"> :</w:t>
+        <w:t>được</w:t>
+      </w:r>
+      <w:proofErr w:type="spellEnd"/>
+      <w:r>
+        <w:t>)</w:t>
+      </w:r>
+      <w:r>
+        <w:t xml:space="preserve">  </w:t>
+      </w:r>
+      <w:r>
+        <w:t>-</w:t>
       </w:r>
       <w:proofErr w:type="gramEnd"/>
       <w:r>
-        <w:t xml:space="preserve"> canceled</w:t>
-      </w:r>
+        <w:t xml:space="preserve">&gt; </w:t>
+      </w:r>
+      <w:proofErr w:type="spellStart"/>
+      <w:r>
+        <w:t>bán</w:t>
+      </w:r>
+      <w:proofErr w:type="spellEnd"/>
+      <w:r>
+        <w:t xml:space="preserve"> </w:t>
+      </w:r>
+      <w:proofErr w:type="spellStart"/>
+      <w:r>
+        <w:t>vé</w:t>
+      </w:r>
+      <w:proofErr w:type="spellEnd"/>
+      <w:r>
+        <w:t xml:space="preserve"> </w:t>
+      </w:r>
+      <w:proofErr w:type="spellStart"/>
+      <w:r>
+        <w:t>và</w:t>
+      </w:r>
+      <w:proofErr w:type="spellEnd"/>
+      <w:r>
+        <w:t xml:space="preserve"> </w:t>
+      </w:r>
+      <w:proofErr w:type="spellStart"/>
+      <w:r>
+        <w:t>nhận</w:t>
+      </w:r>
+      <w:proofErr w:type="spellEnd"/>
+      <w:r>
+        <w:t xml:space="preserve"> </w:t>
+      </w:r>
+      <w:proofErr w:type="spellStart"/>
+      <w:r>
+        <w:t>lại</w:t>
+      </w:r>
+      <w:proofErr w:type="spellEnd"/>
+      <w:r>
+        <w:t xml:space="preserve"> </w:t>
+      </w:r>
+      <w:proofErr w:type="spellStart"/>
+      <w:r>
+        <w:t>xu</w:t>
+      </w:r>
+      <w:proofErr w:type="spellEnd"/>
+      <w:r>
+        <w:t xml:space="preserve"> yes/no -&gt; yes </w:t>
+      </w:r>
+      <w:proofErr w:type="spellStart"/>
+      <w:r>
+        <w:t>giao</w:t>
+      </w:r>
+      <w:proofErr w:type="spellEnd"/>
+      <w:r>
+        <w:t xml:space="preserve"> </w:t>
+      </w:r>
+      <w:proofErr w:type="spellStart"/>
+      <w:r>
+        <w:t>dịch</w:t>
+      </w:r>
+      <w:proofErr w:type="spellEnd"/>
+      <w:r>
+        <w:t xml:space="preserve"> </w:t>
+      </w:r>
+      <w:proofErr w:type="spellStart"/>
+      <w:r>
+        <w:t>hoàn</w:t>
+      </w:r>
+      <w:proofErr w:type="spellEnd"/>
+      <w:r>
+        <w:t xml:space="preserve"> </w:t>
+      </w:r>
+      <w:proofErr w:type="spellStart"/>
+      <w:r>
+        <w:t>tất</w:t>
+      </w:r>
+      <w:proofErr w:type="spellEnd"/>
+    </w:p>
+    <w:p>
+      <w:pPr>
+        <w:ind w:left="360"/>
+      </w:pPr>
+      <w:r>
+        <w:t xml:space="preserve">** </w:t>
+      </w:r>
+      <w:proofErr w:type="spellStart"/>
+      <w:r>
+        <w:t>hoặc</w:t>
+      </w:r>
+      <w:proofErr w:type="spellEnd"/>
+      <w:r>
+        <w:t xml:space="preserve"> </w:t>
+      </w:r>
+      <w:proofErr w:type="spellStart"/>
+      <w:r>
+        <w:t>nếu</w:t>
+      </w:r>
+      <w:proofErr w:type="spellEnd"/>
+      <w:r>
+        <w:t xml:space="preserve"> </w:t>
+      </w:r>
+      <w:proofErr w:type="spellStart"/>
+      <w:r>
+        <w:t>chưa</w:t>
+      </w:r>
+      <w:proofErr w:type="spellEnd"/>
+      <w:r>
+        <w:t xml:space="preserve"> login </w:t>
+      </w:r>
+      <w:proofErr w:type="spellStart"/>
+      <w:r>
+        <w:t>thì</w:t>
+      </w:r>
+      <w:proofErr w:type="spellEnd"/>
+      <w:r>
+        <w:t xml:space="preserve"> </w:t>
+      </w:r>
+      <w:proofErr w:type="spellStart"/>
+      <w:r>
+        <w:t>trả</w:t>
+      </w:r>
+      <w:proofErr w:type="spellEnd"/>
+      <w:r>
+        <w:t xml:space="preserve"> </w:t>
+      </w:r>
+      <w:proofErr w:type="spellStart"/>
+      <w:r>
+        <w:t>lại</w:t>
+      </w:r>
+      <w:proofErr w:type="spellEnd"/>
+      <w:r>
+        <w:t xml:space="preserve"> code, </w:t>
+      </w:r>
+      <w:proofErr w:type="spellStart"/>
+      <w:r>
+        <w:t>khi</w:t>
+      </w:r>
+      <w:proofErr w:type="spellEnd"/>
+      <w:r>
+        <w:t xml:space="preserve"> </w:t>
+      </w:r>
+      <w:proofErr w:type="spellStart"/>
+      <w:r>
+        <w:t>nào</w:t>
+      </w:r>
+      <w:proofErr w:type="spellEnd"/>
+      <w:r>
+        <w:t xml:space="preserve"> login </w:t>
+      </w:r>
+      <w:proofErr w:type="spellStart"/>
+      <w:r>
+        <w:t>nhập</w:t>
+      </w:r>
+      <w:proofErr w:type="spellEnd"/>
+      <w:r>
+        <w:t xml:space="preserve"> code </w:t>
+      </w:r>
+      <w:proofErr w:type="spellStart"/>
+      <w:r>
+        <w:t>đó</w:t>
+      </w:r>
+      <w:proofErr w:type="spellEnd"/>
+      <w:r>
+        <w:t xml:space="preserve"> </w:t>
+      </w:r>
+      <w:proofErr w:type="spellStart"/>
+      <w:r>
+        <w:t>sẽ</w:t>
+      </w:r>
+      <w:proofErr w:type="spellEnd"/>
+      <w:r>
+        <w:t xml:space="preserve"> </w:t>
+      </w:r>
+      <w:proofErr w:type="spellStart"/>
+      <w:r>
+        <w:t>đổi</w:t>
+      </w:r>
+      <w:proofErr w:type="spellEnd"/>
+      <w:r>
+        <w:t xml:space="preserve"> ra </w:t>
+      </w:r>
+      <w:proofErr w:type="spellStart"/>
+      <w:r>
+        <w:t>xu</w:t>
+      </w:r>
+      <w:proofErr w:type="spellEnd"/>
+      <w:r>
+        <w:t xml:space="preserve"> + </w:t>
+      </w:r>
+      <w:proofErr w:type="spellStart"/>
+      <w:r>
+        <w:t>vào</w:t>
+      </w:r>
+      <w:proofErr w:type="spellEnd"/>
+      <w:r>
+        <w:t xml:space="preserve"> </w:t>
+      </w:r>
+      <w:proofErr w:type="spellStart"/>
+      <w:r>
+        <w:t>cho</w:t>
+      </w:r>
+      <w:proofErr w:type="spellEnd"/>
+      <w:r>
+        <w:t xml:space="preserve"> </w:t>
+      </w:r>
+      <w:proofErr w:type="spellStart"/>
+      <w:r>
+        <w:t>tài</w:t>
+      </w:r>
+      <w:proofErr w:type="spellEnd"/>
+      <w:r>
+        <w:t xml:space="preserve"> </w:t>
+      </w:r>
+      <w:proofErr w:type="spellStart"/>
+      <w:r>
+        <w:t>khoản</w:t>
+      </w:r>
+      <w:proofErr w:type="spellEnd"/>
+      <w:r>
+        <w:t xml:space="preserve"> </w:t>
+      </w:r>
+      <w:proofErr w:type="spellStart"/>
+      <w:r>
+        <w:t>đó</w:t>
+      </w:r>
+      <w:proofErr w:type="spellEnd"/>
     </w:p>
     <w:p/>
     <w:p/>

</xml_diff>